<commit_message>
memperbarui kesalahan laporan sebelumnya
</commit_message>
<xml_diff>
--- a/UAS - MentalBoost.docx
+++ b/UAS - MentalBoost.docx
@@ -787,6 +787,7 @@
       </w:pPr>
       <w:r>
         <w:rPr>
+          <w:noProof/>
           <w:sz w:val="28"/>
           <w:szCs w:val="28"/>
           <w:lang w:val="id-ID"/>
@@ -950,88 +951,14 @@
       </w:pPr>
       <w:r>
         <w:rPr>
-          <w:noProof/>
-          <w:sz w:val="28"/>
-          <w:szCs w:val="28"/>
-          <w:lang w:val="id-ID"/>
-        </w:rPr>
-        <mc:AlternateContent>
-          <mc:Choice Requires="wps">
-            <w:drawing>
-              <wp:anchor distT="0" distB="0" distL="114300" distR="114300" simplePos="0" relativeHeight="251661312" behindDoc="0" locked="0" layoutInCell="1" allowOverlap="1" wp14:anchorId="3C87ACBC" wp14:editId="3BFA7254">
-                <wp:simplePos x="0" y="0"/>
-                <wp:positionH relativeFrom="column">
-                  <wp:posOffset>531628</wp:posOffset>
-                </wp:positionH>
-                <wp:positionV relativeFrom="paragraph">
-                  <wp:posOffset>367591</wp:posOffset>
-                </wp:positionV>
-                <wp:extent cx="1881963" cy="2870791"/>
-                <wp:effectExtent l="0" t="0" r="23495" b="25400"/>
-                <wp:wrapNone/>
-                <wp:docPr id="13" name="Rectangle 13"/>
-                <wp:cNvGraphicFramePr/>
-                <a:graphic xmlns:a="http://schemas.openxmlformats.org/drawingml/2006/main">
-                  <a:graphicData uri="http://schemas.microsoft.com/office/word/2010/wordprocessingShape">
-                    <wps:wsp>
-                      <wps:cNvSpPr/>
-                      <wps:spPr>
-                        <a:xfrm>
-                          <a:off x="0" y="0"/>
-                          <a:ext cx="1881963" cy="2870791"/>
-                        </a:xfrm>
-                        <a:prstGeom prst="rect">
-                          <a:avLst/>
-                        </a:prstGeom>
-                        <a:noFill/>
-                      </wps:spPr>
-                      <wps:style>
-                        <a:lnRef idx="2">
-                          <a:schemeClr val="accent1">
-                            <a:shade val="50000"/>
-                          </a:schemeClr>
-                        </a:lnRef>
-                        <a:fillRef idx="1">
-                          <a:schemeClr val="accent1"/>
-                        </a:fillRef>
-                        <a:effectRef idx="0">
-                          <a:schemeClr val="accent1"/>
-                        </a:effectRef>
-                        <a:fontRef idx="minor">
-                          <a:schemeClr val="lt1"/>
-                        </a:fontRef>
-                      </wps:style>
-                      <wps:bodyPr rot="0" spcFirstLastPara="0" vertOverflow="overflow" horzOverflow="overflow" vert="horz" wrap="square" lIns="91440" tIns="45720" rIns="91440" bIns="45720" numCol="1" spcCol="0" rtlCol="0" fromWordArt="0" anchor="ctr" anchorCtr="0" forceAA="0" compatLnSpc="1">
-                        <a:prstTxWarp prst="textNoShape">
-                          <a:avLst/>
-                        </a:prstTxWarp>
-                        <a:noAutofit/>
-                      </wps:bodyPr>
-                    </wps:wsp>
-                  </a:graphicData>
-                </a:graphic>
-              </wp:anchor>
-            </w:drawing>
-          </mc:Choice>
-          <mc:Fallback>
-            <w:pict>
-              <v:rect w14:anchorId="3857C0CF" id="Rectangle 13" o:spid="_x0000_s1026" style="position:absolute;margin-left:41.85pt;margin-top:28.95pt;width:148.2pt;height:226.05pt;z-index:251661312;visibility:visible;mso-wrap-style:square;mso-wrap-distance-left:9pt;mso-wrap-distance-top:0;mso-wrap-distance-right:9pt;mso-wrap-distance-bottom:0;mso-position-horizontal:absolute;mso-position-horizontal-relative:text;mso-position-vertical:absolute;mso-position-vertical-relative:text;v-text-anchor:middle" o:gfxdata="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" filled="f" strokecolor="#1f3763 [1604]" strokeweight="1pt"/>
-            </w:pict>
-          </mc:Fallback>
-        </mc:AlternateContent>
-      </w:r>
-      <w:r>
-        <w:rPr>
-          <w:noProof/>
-          <w:sz w:val="28"/>
-          <w:szCs w:val="28"/>
-          <w:lang w:val="id-ID"/>
+          <w:sz w:val="28"/>
+          <w:szCs w:val="28"/>
         </w:rPr>
         <w:drawing>
-          <wp:inline distT="0" distB="0" distL="0" distR="0" wp14:anchorId="1200C5AD" wp14:editId="42AC4A6D">
-            <wp:extent cx="2048161" cy="3172268"/>
-            <wp:effectExtent l="0" t="0" r="9525" b="9525"/>
-            <wp:docPr id="12" name="Picture 12" descr="A screenshot of a phone&#10;&#10;Description automatically generated"/>
+          <wp:inline distT="0" distB="0" distL="0" distR="0" wp14:anchorId="2CFD03A0" wp14:editId="0180D8D6">
+            <wp:extent cx="2095792" cy="3534268"/>
+            <wp:effectExtent l="0" t="0" r="0" b="9525"/>
+            <wp:docPr id="1635834657" name="Picture 1"/>
             <wp:cNvGraphicFramePr>
               <a:graphicFrameLocks xmlns:a="http://schemas.openxmlformats.org/drawingml/2006/main" noChangeAspect="1"/>
             </wp:cNvGraphicFramePr>
@@ -1039,7 +966,7 @@
               <a:graphicData uri="http://schemas.openxmlformats.org/drawingml/2006/picture">
                 <pic:pic xmlns:pic="http://schemas.openxmlformats.org/drawingml/2006/picture">
                   <pic:nvPicPr>
-                    <pic:cNvPr id="12" name="Picture 12" descr="A screenshot of a phone&#10;&#10;Description automatically generated"/>
+                    <pic:cNvPr id="1635834657" name=""/>
                     <pic:cNvPicPr/>
                   </pic:nvPicPr>
                   <pic:blipFill>
@@ -1051,7 +978,7 @@
                   <pic:spPr>
                     <a:xfrm>
                       <a:off x="0" y="0"/>
-                      <a:ext cx="2048161" cy="3172268"/>
+                      <a:ext cx="2095792" cy="3534268"/>
                     </a:xfrm>
                     <a:prstGeom prst="rect">
                       <a:avLst/>
@@ -1070,9 +997,63 @@
         <w:rPr>
           <w:sz w:val="28"/>
           <w:szCs w:val="28"/>
-          <w:lang w:val="id-ID"/>
-        </w:rPr>
-      </w:pPr>
+        </w:rPr>
+      </w:pPr>
+      <w:r>
+        <w:rPr>
+          <w:sz w:val="28"/>
+          <w:szCs w:val="28"/>
+        </w:rPr>
+        <w:t xml:space="preserve">Nama </w:t>
+      </w:r>
+      <w:proofErr w:type="spellStart"/>
+      <w:r>
+        <w:rPr>
+          <w:sz w:val="28"/>
+          <w:szCs w:val="28"/>
+        </w:rPr>
+        <w:t>JeouZ</w:t>
+      </w:r>
+      <w:proofErr w:type="spellEnd"/>
+      <w:r>
+        <w:rPr>
+          <w:sz w:val="28"/>
+          <w:szCs w:val="28"/>
+        </w:rPr>
+        <w:t xml:space="preserve"> </w:t>
+      </w:r>
+      <w:proofErr w:type="spellStart"/>
+      <w:r>
+        <w:rPr>
+          <w:sz w:val="28"/>
+          <w:szCs w:val="28"/>
+        </w:rPr>
+        <w:t>diatas</w:t>
+      </w:r>
+      <w:proofErr w:type="spellEnd"/>
+      <w:r>
+        <w:rPr>
+          <w:sz w:val="28"/>
+          <w:szCs w:val="28"/>
+        </w:rPr>
+        <w:t xml:space="preserve"> </w:t>
+      </w:r>
+      <w:proofErr w:type="spellStart"/>
+      <w:r>
+        <w:rPr>
+          <w:sz w:val="28"/>
+          <w:szCs w:val="28"/>
+        </w:rPr>
+        <w:t>adalah</w:t>
+      </w:r>
+      <w:proofErr w:type="spellEnd"/>
+      <w:r>
+        <w:rPr>
+          <w:sz w:val="28"/>
+          <w:szCs w:val="28"/>
+        </w:rPr>
+        <w:t xml:space="preserve"> Filbert</w:t>
+      </w:r>
     </w:p>
     <w:p>
       <w:pPr>
@@ -1568,663 +1549,6 @@
       <w:pPr>
         <w:rPr>
           <w:noProof/>
-          <w:sz w:val="28"/>
-          <w:szCs w:val="28"/>
-        </w:rPr>
-      </w:pPr>
-      <w:r>
-        <w:rPr>
-          <w:noProof/>
-          <w:sz w:val="28"/>
-          <w:szCs w:val="28"/>
-        </w:rPr>
-        <w:drawing>
-          <wp:anchor distT="0" distB="0" distL="114300" distR="114300" simplePos="0" relativeHeight="251662336" behindDoc="0" locked="0" layoutInCell="1" allowOverlap="1" wp14:anchorId="623A2080" wp14:editId="6AFDBD18">
-            <wp:simplePos x="0" y="0"/>
-            <wp:positionH relativeFrom="column">
-              <wp:posOffset>4486275</wp:posOffset>
-            </wp:positionH>
-            <wp:positionV relativeFrom="paragraph">
-              <wp:posOffset>0</wp:posOffset>
-            </wp:positionV>
-            <wp:extent cx="2257425" cy="1038225"/>
-            <wp:effectExtent l="0" t="0" r="9525" b="9525"/>
-            <wp:wrapSquare wrapText="bothSides"/>
-            <wp:docPr id="19" name="Picture 19"/>
-            <wp:cNvGraphicFramePr>
-              <a:graphicFrameLocks xmlns:a="http://schemas.openxmlformats.org/drawingml/2006/main" noChangeAspect="1"/>
-            </wp:cNvGraphicFramePr>
-            <a:graphic xmlns:a="http://schemas.openxmlformats.org/drawingml/2006/main">
-              <a:graphicData uri="http://schemas.openxmlformats.org/drawingml/2006/picture">
-                <pic:pic xmlns:pic="http://schemas.openxmlformats.org/drawingml/2006/picture">
-                  <pic:nvPicPr>
-                    <pic:cNvPr id="1" name=""/>
-                    <pic:cNvPicPr/>
-                  </pic:nvPicPr>
-                  <pic:blipFill>
-                    <a:blip r:embed="rId13">
-                      <a:extLst>
-                        <a:ext uri="{28A0092B-C50C-407E-A947-70E740481C1C}">
-                          <a14:useLocalDpi xmlns:a14="http://schemas.microsoft.com/office/drawing/2010/main" val="0"/>
-                        </a:ext>
-                      </a:extLst>
-                    </a:blip>
-                    <a:stretch>
-                      <a:fillRect/>
-                    </a:stretch>
-                  </pic:blipFill>
-                  <pic:spPr>
-                    <a:xfrm>
-                      <a:off x="0" y="0"/>
-                      <a:ext cx="2257425" cy="1038225"/>
-                    </a:xfrm>
-                    <a:prstGeom prst="rect">
-                      <a:avLst/>
-                    </a:prstGeom>
-                  </pic:spPr>
-                </pic:pic>
-              </a:graphicData>
-            </a:graphic>
-          </wp:anchor>
-        </w:drawing>
-      </w:r>
-      <w:r>
-        <w:rPr>
-          <w:noProof/>
-          <w:sz w:val="28"/>
-          <w:szCs w:val="28"/>
-          <w:lang w:val="id-ID"/>
-        </w:rPr>
-        <w:drawing>
-          <wp:inline distT="0" distB="0" distL="0" distR="0" wp14:anchorId="234C1F75" wp14:editId="3A5F87F9">
-            <wp:extent cx="2057400" cy="1123950"/>
-            <wp:effectExtent l="0" t="0" r="0" b="0"/>
-            <wp:docPr id="17" name="Picture 17"/>
-            <wp:cNvGraphicFramePr>
-              <a:graphicFrameLocks xmlns:a="http://schemas.openxmlformats.org/drawingml/2006/main" noChangeAspect="1"/>
-            </wp:cNvGraphicFramePr>
-            <a:graphic xmlns:a="http://schemas.openxmlformats.org/drawingml/2006/main">
-              <a:graphicData uri="http://schemas.openxmlformats.org/drawingml/2006/picture">
-                <pic:pic xmlns:pic="http://schemas.openxmlformats.org/drawingml/2006/picture">
-                  <pic:nvPicPr>
-                    <pic:cNvPr id="1" name=""/>
-                    <pic:cNvPicPr/>
-                  </pic:nvPicPr>
-                  <pic:blipFill>
-                    <a:blip r:embed="rId14"/>
-                    <a:stretch>
-                      <a:fillRect/>
-                    </a:stretch>
-                  </pic:blipFill>
-                  <pic:spPr>
-                    <a:xfrm>
-                      <a:off x="0" y="0"/>
-                      <a:ext cx="2057690" cy="1124108"/>
-                    </a:xfrm>
-                    <a:prstGeom prst="rect">
-                      <a:avLst/>
-                    </a:prstGeom>
-                  </pic:spPr>
-                </pic:pic>
-              </a:graphicData>
-            </a:graphic>
-          </wp:inline>
-        </w:drawing>
-      </w:r>
-      <w:r>
-        <w:rPr>
-          <w:noProof/>
-          <w:sz w:val="28"/>
-          <w:szCs w:val="28"/>
-        </w:rPr>
-        <w:t xml:space="preserve"> </w:t>
-      </w:r>
-      <w:r>
-        <w:rPr>
-          <w:noProof/>
-          <w:sz w:val="28"/>
-          <w:szCs w:val="28"/>
-          <w:lang w:val="id-ID"/>
-        </w:rPr>
-        <w:drawing>
-          <wp:inline distT="0" distB="0" distL="0" distR="0" wp14:anchorId="7DF02555" wp14:editId="00D531D5">
-            <wp:extent cx="2276793" cy="1057423"/>
-            <wp:effectExtent l="0" t="0" r="0" b="9525"/>
-            <wp:docPr id="18" name="Picture 18"/>
-            <wp:cNvGraphicFramePr>
-              <a:graphicFrameLocks xmlns:a="http://schemas.openxmlformats.org/drawingml/2006/main" noChangeAspect="1"/>
-            </wp:cNvGraphicFramePr>
-            <a:graphic xmlns:a="http://schemas.openxmlformats.org/drawingml/2006/main">
-              <a:graphicData uri="http://schemas.openxmlformats.org/drawingml/2006/picture">
-                <pic:pic xmlns:pic="http://schemas.openxmlformats.org/drawingml/2006/picture">
-                  <pic:nvPicPr>
-                    <pic:cNvPr id="1" name=""/>
-                    <pic:cNvPicPr/>
-                  </pic:nvPicPr>
-                  <pic:blipFill>
-                    <a:blip r:embed="rId15"/>
-                    <a:stretch>
-                      <a:fillRect/>
-                    </a:stretch>
-                  </pic:blipFill>
-                  <pic:spPr>
-                    <a:xfrm>
-                      <a:off x="0" y="0"/>
-                      <a:ext cx="2276793" cy="1057423"/>
-                    </a:xfrm>
-                    <a:prstGeom prst="rect">
-                      <a:avLst/>
-                    </a:prstGeom>
-                  </pic:spPr>
-                </pic:pic>
-              </a:graphicData>
-            </a:graphic>
-          </wp:inline>
-        </w:drawing>
-      </w:r>
-      <w:r>
-        <w:rPr>
-          <w:noProof/>
-          <w:sz w:val="28"/>
-          <w:szCs w:val="28"/>
-        </w:rPr>
-        <w:t xml:space="preserve"> </w:t>
-      </w:r>
-    </w:p>
-    <w:p>
-      <w:pPr>
-        <w:rPr>
-          <w:noProof/>
-          <w:sz w:val="28"/>
-          <w:szCs w:val="28"/>
-        </w:rPr>
-      </w:pPr>
-      <w:r>
-        <w:rPr>
-          <w:noProof/>
-          <w:sz w:val="28"/>
-          <w:szCs w:val="28"/>
-          <w:lang w:val="id-ID"/>
-        </w:rPr>
-        <w:lastRenderedPageBreak/>
-        <w:drawing>
-          <wp:anchor distT="0" distB="0" distL="114300" distR="114300" simplePos="0" relativeHeight="251667456" behindDoc="0" locked="0" layoutInCell="1" allowOverlap="1" wp14:anchorId="0DE566EA" wp14:editId="34A9CAC5">
-            <wp:simplePos x="0" y="0"/>
-            <wp:positionH relativeFrom="column">
-              <wp:posOffset>-219075</wp:posOffset>
-            </wp:positionH>
-            <wp:positionV relativeFrom="paragraph">
-              <wp:posOffset>777240</wp:posOffset>
-            </wp:positionV>
-            <wp:extent cx="2295845" cy="552527"/>
-            <wp:effectExtent l="0" t="0" r="9525" b="0"/>
-            <wp:wrapSquare wrapText="bothSides"/>
-            <wp:docPr id="24" name="Picture 24" descr="A screenshot of a computer&#10;&#10;Description automatically generated"/>
-            <wp:cNvGraphicFramePr>
-              <a:graphicFrameLocks xmlns:a="http://schemas.openxmlformats.org/drawingml/2006/main" noChangeAspect="1"/>
-            </wp:cNvGraphicFramePr>
-            <a:graphic xmlns:a="http://schemas.openxmlformats.org/drawingml/2006/main">
-              <a:graphicData uri="http://schemas.openxmlformats.org/drawingml/2006/picture">
-                <pic:pic xmlns:pic="http://schemas.openxmlformats.org/drawingml/2006/picture">
-                  <pic:nvPicPr>
-                    <pic:cNvPr id="24" name="Picture 24" descr="A screenshot of a computer&#10;&#10;Description automatically generated"/>
-                    <pic:cNvPicPr/>
-                  </pic:nvPicPr>
-                  <pic:blipFill>
-                    <a:blip r:embed="rId16">
-                      <a:extLst>
-                        <a:ext uri="{28A0092B-C50C-407E-A947-70E740481C1C}">
-                          <a14:useLocalDpi xmlns:a14="http://schemas.microsoft.com/office/drawing/2010/main" val="0"/>
-                        </a:ext>
-                      </a:extLst>
-                    </a:blip>
-                    <a:stretch>
-                      <a:fillRect/>
-                    </a:stretch>
-                  </pic:blipFill>
-                  <pic:spPr>
-                    <a:xfrm>
-                      <a:off x="0" y="0"/>
-                      <a:ext cx="2295845" cy="552527"/>
-                    </a:xfrm>
-                    <a:prstGeom prst="rect">
-                      <a:avLst/>
-                    </a:prstGeom>
-                  </pic:spPr>
-                </pic:pic>
-              </a:graphicData>
-            </a:graphic>
-          </wp:anchor>
-        </w:drawing>
-      </w:r>
-      <w:r>
-        <w:rPr>
-          <w:noProof/>
-          <w:sz w:val="28"/>
-          <w:szCs w:val="28"/>
-        </w:rPr>
-        <w:drawing>
-          <wp:anchor distT="0" distB="0" distL="114300" distR="114300" simplePos="0" relativeHeight="251666432" behindDoc="0" locked="0" layoutInCell="1" allowOverlap="1" wp14:anchorId="70D4A98A" wp14:editId="2978FDA5">
-            <wp:simplePos x="0" y="0"/>
-            <wp:positionH relativeFrom="column">
-              <wp:posOffset>-228600</wp:posOffset>
-            </wp:positionH>
-            <wp:positionV relativeFrom="paragraph">
-              <wp:posOffset>205740</wp:posOffset>
-            </wp:positionV>
-            <wp:extent cx="2305372" cy="476316"/>
-            <wp:effectExtent l="0" t="0" r="0" b="0"/>
-            <wp:wrapSquare wrapText="bothSides"/>
-            <wp:docPr id="23" name="Picture 23"/>
-            <wp:cNvGraphicFramePr>
-              <a:graphicFrameLocks xmlns:a="http://schemas.openxmlformats.org/drawingml/2006/main" noChangeAspect="1"/>
-            </wp:cNvGraphicFramePr>
-            <a:graphic xmlns:a="http://schemas.openxmlformats.org/drawingml/2006/main">
-              <a:graphicData uri="http://schemas.openxmlformats.org/drawingml/2006/picture">
-                <pic:pic xmlns:pic="http://schemas.openxmlformats.org/drawingml/2006/picture">
-                  <pic:nvPicPr>
-                    <pic:cNvPr id="1" name=""/>
-                    <pic:cNvPicPr/>
-                  </pic:nvPicPr>
-                  <pic:blipFill>
-                    <a:blip r:embed="rId17">
-                      <a:extLst>
-                        <a:ext uri="{28A0092B-C50C-407E-A947-70E740481C1C}">
-                          <a14:useLocalDpi xmlns:a14="http://schemas.microsoft.com/office/drawing/2010/main" val="0"/>
-                        </a:ext>
-                      </a:extLst>
-                    </a:blip>
-                    <a:stretch>
-                      <a:fillRect/>
-                    </a:stretch>
-                  </pic:blipFill>
-                  <pic:spPr>
-                    <a:xfrm>
-                      <a:off x="0" y="0"/>
-                      <a:ext cx="2305372" cy="476316"/>
-                    </a:xfrm>
-                    <a:prstGeom prst="rect">
-                      <a:avLst/>
-                    </a:prstGeom>
-                  </pic:spPr>
-                </pic:pic>
-              </a:graphicData>
-            </a:graphic>
-          </wp:anchor>
-        </w:drawing>
-      </w:r>
-      <w:r>
-        <w:rPr>
-          <w:noProof/>
-          <w:sz w:val="28"/>
-          <w:szCs w:val="28"/>
-          <w:lang w:val="id-ID"/>
-        </w:rPr>
-        <w:drawing>
-          <wp:anchor distT="0" distB="0" distL="114300" distR="114300" simplePos="0" relativeHeight="251664384" behindDoc="0" locked="0" layoutInCell="1" allowOverlap="1" wp14:anchorId="21A77165" wp14:editId="2FB5E9FD">
-            <wp:simplePos x="0" y="0"/>
-            <wp:positionH relativeFrom="margin">
-              <wp:posOffset>2105025</wp:posOffset>
-            </wp:positionH>
-            <wp:positionV relativeFrom="paragraph">
-              <wp:posOffset>196215</wp:posOffset>
-            </wp:positionV>
-            <wp:extent cx="2276793" cy="523948"/>
-            <wp:effectExtent l="0" t="0" r="9525" b="9525"/>
-            <wp:wrapSquare wrapText="bothSides"/>
-            <wp:docPr id="21" name="Picture 21" descr="A screenshot of a phone&#10;&#10;Description automatically generated"/>
-            <wp:cNvGraphicFramePr>
-              <a:graphicFrameLocks xmlns:a="http://schemas.openxmlformats.org/drawingml/2006/main" noChangeAspect="1"/>
-            </wp:cNvGraphicFramePr>
-            <a:graphic xmlns:a="http://schemas.openxmlformats.org/drawingml/2006/main">
-              <a:graphicData uri="http://schemas.openxmlformats.org/drawingml/2006/picture">
-                <pic:pic xmlns:pic="http://schemas.openxmlformats.org/drawingml/2006/picture">
-                  <pic:nvPicPr>
-                    <pic:cNvPr id="21" name="Picture 21" descr="A screenshot of a phone&#10;&#10;Description automatically generated"/>
-                    <pic:cNvPicPr/>
-                  </pic:nvPicPr>
-                  <pic:blipFill>
-                    <a:blip r:embed="rId18">
-                      <a:extLst>
-                        <a:ext uri="{28A0092B-C50C-407E-A947-70E740481C1C}">
-                          <a14:useLocalDpi xmlns:a14="http://schemas.microsoft.com/office/drawing/2010/main" val="0"/>
-                        </a:ext>
-                      </a:extLst>
-                    </a:blip>
-                    <a:stretch>
-                      <a:fillRect/>
-                    </a:stretch>
-                  </pic:blipFill>
-                  <pic:spPr>
-                    <a:xfrm>
-                      <a:off x="0" y="0"/>
-                      <a:ext cx="2276793" cy="523948"/>
-                    </a:xfrm>
-                    <a:prstGeom prst="rect">
-                      <a:avLst/>
-                    </a:prstGeom>
-                  </pic:spPr>
-                </pic:pic>
-              </a:graphicData>
-            </a:graphic>
-          </wp:anchor>
-        </w:drawing>
-      </w:r>
-      <w:r>
-        <w:rPr>
-          <w:noProof/>
-          <w:sz w:val="28"/>
-          <w:szCs w:val="28"/>
-          <w:lang w:val="id-ID"/>
-        </w:rPr>
-        <w:drawing>
-          <wp:anchor distT="0" distB="0" distL="114300" distR="114300" simplePos="0" relativeHeight="251663360" behindDoc="0" locked="0" layoutInCell="1" allowOverlap="1" wp14:anchorId="70DE4E86" wp14:editId="1B774CB0">
-            <wp:simplePos x="0" y="0"/>
-            <wp:positionH relativeFrom="column">
-              <wp:posOffset>4495800</wp:posOffset>
-            </wp:positionH>
-            <wp:positionV relativeFrom="paragraph">
-              <wp:posOffset>177165</wp:posOffset>
-            </wp:positionV>
-            <wp:extent cx="2248214" cy="981212"/>
-            <wp:effectExtent l="0" t="0" r="0" b="9525"/>
-            <wp:wrapSquare wrapText="bothSides"/>
-            <wp:docPr id="20" name="Picture 20"/>
-            <wp:cNvGraphicFramePr>
-              <a:graphicFrameLocks xmlns:a="http://schemas.openxmlformats.org/drawingml/2006/main" noChangeAspect="1"/>
-            </wp:cNvGraphicFramePr>
-            <a:graphic xmlns:a="http://schemas.openxmlformats.org/drawingml/2006/main">
-              <a:graphicData uri="http://schemas.openxmlformats.org/drawingml/2006/picture">
-                <pic:pic xmlns:pic="http://schemas.openxmlformats.org/drawingml/2006/picture">
-                  <pic:nvPicPr>
-                    <pic:cNvPr id="1" name=""/>
-                    <pic:cNvPicPr/>
-                  </pic:nvPicPr>
-                  <pic:blipFill>
-                    <a:blip r:embed="rId19">
-                      <a:extLst>
-                        <a:ext uri="{28A0092B-C50C-407E-A947-70E740481C1C}">
-                          <a14:useLocalDpi xmlns:a14="http://schemas.microsoft.com/office/drawing/2010/main" val="0"/>
-                        </a:ext>
-                      </a:extLst>
-                    </a:blip>
-                    <a:stretch>
-                      <a:fillRect/>
-                    </a:stretch>
-                  </pic:blipFill>
-                  <pic:spPr>
-                    <a:xfrm>
-                      <a:off x="0" y="0"/>
-                      <a:ext cx="2248214" cy="981212"/>
-                    </a:xfrm>
-                    <a:prstGeom prst="rect">
-                      <a:avLst/>
-                    </a:prstGeom>
-                  </pic:spPr>
-                </pic:pic>
-              </a:graphicData>
-            </a:graphic>
-          </wp:anchor>
-        </w:drawing>
-      </w:r>
-    </w:p>
-    <w:p>
-      <w:pPr>
-        <w:rPr>
-          <w:noProof/>
-          <w:sz w:val="28"/>
-          <w:szCs w:val="28"/>
-        </w:rPr>
-      </w:pPr>
-      <w:r>
-        <w:rPr>
-          <w:noProof/>
-          <w:sz w:val="28"/>
-          <w:szCs w:val="28"/>
-          <w:lang w:val="id-ID"/>
-        </w:rPr>
-        <w:drawing>
-          <wp:anchor distT="0" distB="0" distL="114300" distR="114300" simplePos="0" relativeHeight="251668480" behindDoc="0" locked="0" layoutInCell="1" allowOverlap="1" wp14:anchorId="4AC5C5E4" wp14:editId="2045A062">
-            <wp:simplePos x="0" y="0"/>
-            <wp:positionH relativeFrom="column">
-              <wp:posOffset>4495800</wp:posOffset>
-            </wp:positionH>
-            <wp:positionV relativeFrom="paragraph">
-              <wp:posOffset>1141095</wp:posOffset>
-            </wp:positionV>
-            <wp:extent cx="2286319" cy="1247949"/>
-            <wp:effectExtent l="0" t="0" r="0" b="9525"/>
-            <wp:wrapSquare wrapText="bothSides"/>
-            <wp:docPr id="25" name="Picture 25"/>
-            <wp:cNvGraphicFramePr>
-              <a:graphicFrameLocks xmlns:a="http://schemas.openxmlformats.org/drawingml/2006/main" noChangeAspect="1"/>
-            </wp:cNvGraphicFramePr>
-            <a:graphic xmlns:a="http://schemas.openxmlformats.org/drawingml/2006/main">
-              <a:graphicData uri="http://schemas.openxmlformats.org/drawingml/2006/picture">
-                <pic:pic xmlns:pic="http://schemas.openxmlformats.org/drawingml/2006/picture">
-                  <pic:nvPicPr>
-                    <pic:cNvPr id="1" name=""/>
-                    <pic:cNvPicPr/>
-                  </pic:nvPicPr>
-                  <pic:blipFill>
-                    <a:blip r:embed="rId20">
-                      <a:extLst>
-                        <a:ext uri="{28A0092B-C50C-407E-A947-70E740481C1C}">
-                          <a14:useLocalDpi xmlns:a14="http://schemas.microsoft.com/office/drawing/2010/main" val="0"/>
-                        </a:ext>
-                      </a:extLst>
-                    </a:blip>
-                    <a:stretch>
-                      <a:fillRect/>
-                    </a:stretch>
-                  </pic:blipFill>
-                  <pic:spPr>
-                    <a:xfrm>
-                      <a:off x="0" y="0"/>
-                      <a:ext cx="2286319" cy="1247949"/>
-                    </a:xfrm>
-                    <a:prstGeom prst="rect">
-                      <a:avLst/>
-                    </a:prstGeom>
-                  </pic:spPr>
-                </pic:pic>
-              </a:graphicData>
-            </a:graphic>
-          </wp:anchor>
-        </w:drawing>
-      </w:r>
-      <w:r>
-        <w:rPr>
-          <w:noProof/>
-          <w:sz w:val="28"/>
-          <w:szCs w:val="28"/>
-          <w:lang w:val="id-ID"/>
-        </w:rPr>
-        <w:drawing>
-          <wp:anchor distT="0" distB="0" distL="114300" distR="114300" simplePos="0" relativeHeight="251665408" behindDoc="0" locked="0" layoutInCell="1" allowOverlap="1" wp14:anchorId="2A26A04D" wp14:editId="26E07581">
-            <wp:simplePos x="0" y="0"/>
-            <wp:positionH relativeFrom="column">
-              <wp:posOffset>2162175</wp:posOffset>
-            </wp:positionH>
-            <wp:positionV relativeFrom="paragraph">
-              <wp:posOffset>491490</wp:posOffset>
-            </wp:positionV>
-            <wp:extent cx="2210108" cy="552527"/>
-            <wp:effectExtent l="0" t="0" r="0" b="0"/>
-            <wp:wrapSquare wrapText="bothSides"/>
-            <wp:docPr id="22" name="Picture 22"/>
-            <wp:cNvGraphicFramePr>
-              <a:graphicFrameLocks xmlns:a="http://schemas.openxmlformats.org/drawingml/2006/main" noChangeAspect="1"/>
-            </wp:cNvGraphicFramePr>
-            <a:graphic xmlns:a="http://schemas.openxmlformats.org/drawingml/2006/main">
-              <a:graphicData uri="http://schemas.openxmlformats.org/drawingml/2006/picture">
-                <pic:pic xmlns:pic="http://schemas.openxmlformats.org/drawingml/2006/picture">
-                  <pic:nvPicPr>
-                    <pic:cNvPr id="1" name=""/>
-                    <pic:cNvPicPr/>
-                  </pic:nvPicPr>
-                  <pic:blipFill>
-                    <a:blip r:embed="rId21">
-                      <a:extLst>
-                        <a:ext uri="{28A0092B-C50C-407E-A947-70E740481C1C}">
-                          <a14:useLocalDpi xmlns:a14="http://schemas.microsoft.com/office/drawing/2010/main" val="0"/>
-                        </a:ext>
-                      </a:extLst>
-                    </a:blip>
-                    <a:stretch>
-                      <a:fillRect/>
-                    </a:stretch>
-                  </pic:blipFill>
-                  <pic:spPr>
-                    <a:xfrm>
-                      <a:off x="0" y="0"/>
-                      <a:ext cx="2210108" cy="552527"/>
-                    </a:xfrm>
-                    <a:prstGeom prst="rect">
-                      <a:avLst/>
-                    </a:prstGeom>
-                  </pic:spPr>
-                </pic:pic>
-              </a:graphicData>
-            </a:graphic>
-          </wp:anchor>
-        </w:drawing>
-      </w:r>
-    </w:p>
-    <w:p>
-      <w:pPr>
-        <w:rPr>
-          <w:sz w:val="28"/>
-          <w:szCs w:val="28"/>
-          <w:lang w:val="id-ID"/>
-        </w:rPr>
-      </w:pPr>
-      <w:r>
-        <w:rPr>
-          <w:noProof/>
-          <w:sz w:val="28"/>
-          <w:szCs w:val="28"/>
-          <w:lang w:val="id-ID"/>
-        </w:rPr>
-        <w:drawing>
-          <wp:anchor distT="0" distB="0" distL="114300" distR="114300" simplePos="0" relativeHeight="251670528" behindDoc="0" locked="0" layoutInCell="1" allowOverlap="1" wp14:anchorId="0C088CF0" wp14:editId="3F139A12">
-            <wp:simplePos x="0" y="0"/>
-            <wp:positionH relativeFrom="column">
-              <wp:posOffset>2105025</wp:posOffset>
-            </wp:positionH>
-            <wp:positionV relativeFrom="paragraph">
-              <wp:posOffset>212090</wp:posOffset>
-            </wp:positionV>
-            <wp:extent cx="2286319" cy="466790"/>
-            <wp:effectExtent l="0" t="0" r="0" b="9525"/>
-            <wp:wrapSquare wrapText="bothSides"/>
-            <wp:docPr id="27" name="Picture 27"/>
-            <wp:cNvGraphicFramePr>
-              <a:graphicFrameLocks xmlns:a="http://schemas.openxmlformats.org/drawingml/2006/main" noChangeAspect="1"/>
-            </wp:cNvGraphicFramePr>
-            <a:graphic xmlns:a="http://schemas.openxmlformats.org/drawingml/2006/main">
-              <a:graphicData uri="http://schemas.openxmlformats.org/drawingml/2006/picture">
-                <pic:pic xmlns:pic="http://schemas.openxmlformats.org/drawingml/2006/picture">
-                  <pic:nvPicPr>
-                    <pic:cNvPr id="1" name=""/>
-                    <pic:cNvPicPr/>
-                  </pic:nvPicPr>
-                  <pic:blipFill>
-                    <a:blip r:embed="rId22">
-                      <a:extLst>
-                        <a:ext uri="{28A0092B-C50C-407E-A947-70E740481C1C}">
-                          <a14:useLocalDpi xmlns:a14="http://schemas.microsoft.com/office/drawing/2010/main" val="0"/>
-                        </a:ext>
-                      </a:extLst>
-                    </a:blip>
-                    <a:stretch>
-                      <a:fillRect/>
-                    </a:stretch>
-                  </pic:blipFill>
-                  <pic:spPr>
-                    <a:xfrm>
-                      <a:off x="0" y="0"/>
-                      <a:ext cx="2286319" cy="466790"/>
-                    </a:xfrm>
-                    <a:prstGeom prst="rect">
-                      <a:avLst/>
-                    </a:prstGeom>
-                  </pic:spPr>
-                </pic:pic>
-              </a:graphicData>
-            </a:graphic>
-          </wp:anchor>
-        </w:drawing>
-      </w:r>
-      <w:r>
-        <w:rPr>
-          <w:sz w:val="28"/>
-          <w:szCs w:val="28"/>
-          <w:lang w:val="id-ID"/>
-        </w:rPr>
-        <w:t xml:space="preserve"> </w:t>
-      </w:r>
-      <w:r>
-        <w:rPr>
-          <w:noProof/>
-          <w:sz w:val="28"/>
-          <w:szCs w:val="28"/>
-          <w:lang w:val="id-ID"/>
-        </w:rPr>
-        <w:drawing>
-          <wp:anchor distT="0" distB="0" distL="114300" distR="114300" simplePos="0" relativeHeight="251669504" behindDoc="0" locked="0" layoutInCell="1" allowOverlap="1" wp14:anchorId="6E0A77EF" wp14:editId="22A7EC09">
-            <wp:simplePos x="0" y="0"/>
-            <wp:positionH relativeFrom="column">
-              <wp:posOffset>2124075</wp:posOffset>
-            </wp:positionH>
-            <wp:positionV relativeFrom="paragraph">
-              <wp:posOffset>697865</wp:posOffset>
-            </wp:positionV>
-            <wp:extent cx="2248214" cy="504895"/>
-            <wp:effectExtent l="0" t="0" r="0" b="0"/>
-            <wp:wrapSquare wrapText="bothSides"/>
-            <wp:docPr id="26" name="Picture 26" descr="A close-up of a computer screen&#10;&#10;Description automatically generated"/>
-            <wp:cNvGraphicFramePr>
-              <a:graphicFrameLocks xmlns:a="http://schemas.openxmlformats.org/drawingml/2006/main" noChangeAspect="1"/>
-            </wp:cNvGraphicFramePr>
-            <a:graphic xmlns:a="http://schemas.openxmlformats.org/drawingml/2006/main">
-              <a:graphicData uri="http://schemas.openxmlformats.org/drawingml/2006/picture">
-                <pic:pic xmlns:pic="http://schemas.openxmlformats.org/drawingml/2006/picture">
-                  <pic:nvPicPr>
-                    <pic:cNvPr id="26" name="Picture 26" descr="A close-up of a computer screen&#10;&#10;Description automatically generated"/>
-                    <pic:cNvPicPr/>
-                  </pic:nvPicPr>
-                  <pic:blipFill>
-                    <a:blip r:embed="rId23">
-                      <a:extLst>
-                        <a:ext uri="{28A0092B-C50C-407E-A947-70E740481C1C}">
-                          <a14:useLocalDpi xmlns:a14="http://schemas.microsoft.com/office/drawing/2010/main" val="0"/>
-                        </a:ext>
-                      </a:extLst>
-                    </a:blip>
-                    <a:stretch>
-                      <a:fillRect/>
-                    </a:stretch>
-                  </pic:blipFill>
-                  <pic:spPr>
-                    <a:xfrm>
-                      <a:off x="0" y="0"/>
-                      <a:ext cx="2248214" cy="504895"/>
-                    </a:xfrm>
-                    <a:prstGeom prst="rect">
-                      <a:avLst/>
-                    </a:prstGeom>
-                  </pic:spPr>
-                </pic:pic>
-              </a:graphicData>
-            </a:graphic>
-          </wp:anchor>
-        </w:drawing>
-      </w:r>
-    </w:p>
-    <w:p>
-      <w:pPr>
-        <w:rPr>
           <w:sz w:val="28"/>
           <w:szCs w:val="28"/>
         </w:rPr>

</xml_diff>

<commit_message>
menambah beberapa laporan sebelumnya
</commit_message>
<xml_diff>
--- a/UAS - MentalBoost.docx
+++ b/UAS - MentalBoost.docx
@@ -67,17 +67,8 @@
           <w:sz w:val="28"/>
           <w:szCs w:val="28"/>
         </w:rPr>
-        <w:t xml:space="preserve">Aldi </w:t>
-      </w:r>
-      <w:proofErr w:type="spellStart"/>
-      <w:r>
-        <w:rPr>
-          <w:sz w:val="28"/>
-          <w:szCs w:val="28"/>
-        </w:rPr>
-        <w:t>Syahputra</w:t>
-      </w:r>
-      <w:proofErr w:type="spellEnd"/>
+        <w:t>Aldi Syahputra</w:t>
+      </w:r>
       <w:r>
         <w:rPr>
           <w:sz w:val="28"/>
@@ -120,17 +111,8 @@
           <w:sz w:val="28"/>
           <w:szCs w:val="28"/>
         </w:rPr>
-        <w:t xml:space="preserve">Muhammad </w:t>
-      </w:r>
-      <w:proofErr w:type="spellStart"/>
-      <w:r>
-        <w:rPr>
-          <w:sz w:val="28"/>
-          <w:szCs w:val="28"/>
-        </w:rPr>
-        <w:t>Syahputra</w:t>
-      </w:r>
-      <w:proofErr w:type="spellEnd"/>
+        <w:t>Muhammad Syahputra</w:t>
+      </w:r>
       <w:r>
         <w:rPr>
           <w:sz w:val="28"/>
@@ -951,6 +933,7 @@
       </w:pPr>
       <w:r>
         <w:rPr>
+          <w:noProof/>
           <w:sz w:val="28"/>
           <w:szCs w:val="28"/>
         </w:rPr>
@@ -1004,55 +987,7 @@
           <w:sz w:val="28"/>
           <w:szCs w:val="28"/>
         </w:rPr>
-        <w:t xml:space="preserve">Nama </w:t>
-      </w:r>
-      <w:proofErr w:type="spellStart"/>
-      <w:r>
-        <w:rPr>
-          <w:sz w:val="28"/>
-          <w:szCs w:val="28"/>
-        </w:rPr>
-        <w:t>JeouZ</w:t>
-      </w:r>
-      <w:proofErr w:type="spellEnd"/>
-      <w:r>
-        <w:rPr>
-          <w:sz w:val="28"/>
-          <w:szCs w:val="28"/>
-        </w:rPr>
-        <w:t xml:space="preserve"> </w:t>
-      </w:r>
-      <w:proofErr w:type="spellStart"/>
-      <w:r>
-        <w:rPr>
-          <w:sz w:val="28"/>
-          <w:szCs w:val="28"/>
-        </w:rPr>
-        <w:t>diatas</w:t>
-      </w:r>
-      <w:proofErr w:type="spellEnd"/>
-      <w:r>
-        <w:rPr>
-          <w:sz w:val="28"/>
-          <w:szCs w:val="28"/>
-        </w:rPr>
-        <w:t xml:space="preserve"> </w:t>
-      </w:r>
-      <w:proofErr w:type="spellStart"/>
-      <w:r>
-        <w:rPr>
-          <w:sz w:val="28"/>
-          <w:szCs w:val="28"/>
-        </w:rPr>
-        <w:t>adalah</w:t>
-      </w:r>
-      <w:proofErr w:type="spellEnd"/>
-      <w:r>
-        <w:rPr>
-          <w:sz w:val="28"/>
-          <w:szCs w:val="28"/>
-        </w:rPr>
-        <w:t xml:space="preserve"> Filbert</w:t>
+        <w:t>Nama JeouZ diatas adalah Filbert</w:t>
       </w:r>
     </w:p>
     <w:p>
@@ -1353,18 +1288,17 @@
         <w:rPr>
           <w:sz w:val="28"/>
           <w:szCs w:val="28"/>
-          <w:highlight w:val="yellow"/>
-          <w:lang w:val="id-ID"/>
-        </w:rPr>
-        <w:t>Motion</w:t>
-      </w:r>
-      <w:r>
-        <w:rPr>
-          <w:sz w:val="28"/>
-          <w:szCs w:val="28"/>
-          <w:lang w:val="id-ID"/>
-        </w:rPr>
-        <w:t>: Team kami juga melakukan meeting online yang beberapa kali tidak menghasikan informasi yang dapat kami gunakan sehingga kami hampir melakukan pemborosan motion</w:t>
+          <w:lang w:val="id-ID"/>
+        </w:rPr>
+        <w:t>Motion:</w:t>
+      </w:r>
+      <w:r>
+        <w:rPr>
+          <w:sz w:val="28"/>
+          <w:szCs w:val="28"/>
+          <w:lang w:val="id-ID"/>
+        </w:rPr>
+        <w:t xml:space="preserve"> Team kami juga melakukan meeting online yang beberapa kali tidak menghasikan informasi yang dapat kami gunakan sehingga kami hampir melakukan pemborosan motion</w:t>
       </w:r>
     </w:p>
     <w:p>
@@ -1553,6 +1487,478 @@
           <w:szCs w:val="28"/>
         </w:rPr>
       </w:pPr>
+      <w:r>
+        <w:rPr>
+          <w:noProof/>
+          <w:sz w:val="28"/>
+          <w:szCs w:val="28"/>
+        </w:rPr>
+        <w:drawing>
+          <wp:inline distT="0" distB="0" distL="0" distR="0" wp14:anchorId="4B38877C" wp14:editId="1EE5DE62">
+            <wp:extent cx="1038225" cy="2875718"/>
+            <wp:effectExtent l="0" t="0" r="0" b="1270"/>
+            <wp:docPr id="1815269594" name="Picture 1"/>
+            <wp:cNvGraphicFramePr>
+              <a:graphicFrameLocks xmlns:a="http://schemas.openxmlformats.org/drawingml/2006/main" noChangeAspect="1"/>
+            </wp:cNvGraphicFramePr>
+            <a:graphic xmlns:a="http://schemas.openxmlformats.org/drawingml/2006/main">
+              <a:graphicData uri="http://schemas.openxmlformats.org/drawingml/2006/picture">
+                <pic:pic xmlns:pic="http://schemas.openxmlformats.org/drawingml/2006/picture">
+                  <pic:nvPicPr>
+                    <pic:cNvPr id="1815269594" name=""/>
+                    <pic:cNvPicPr/>
+                  </pic:nvPicPr>
+                  <pic:blipFill>
+                    <a:blip r:embed="rId13"/>
+                    <a:stretch>
+                      <a:fillRect/>
+                    </a:stretch>
+                  </pic:blipFill>
+                  <pic:spPr>
+                    <a:xfrm>
+                      <a:off x="0" y="0"/>
+                      <a:ext cx="1045369" cy="2895506"/>
+                    </a:xfrm>
+                    <a:prstGeom prst="rect">
+                      <a:avLst/>
+                    </a:prstGeom>
+                  </pic:spPr>
+                </pic:pic>
+              </a:graphicData>
+            </a:graphic>
+          </wp:inline>
+        </w:drawing>
+      </w:r>
+      <w:r>
+        <w:rPr>
+          <w:noProof/>
+          <w:sz w:val="28"/>
+          <w:szCs w:val="28"/>
+        </w:rPr>
+        <w:drawing>
+          <wp:inline distT="0" distB="0" distL="0" distR="0" wp14:anchorId="19BB538A" wp14:editId="5C2E5D2E">
+            <wp:extent cx="1032485" cy="2894275"/>
+            <wp:effectExtent l="0" t="0" r="0" b="1905"/>
+            <wp:docPr id="1129870945" name="Picture 1"/>
+            <wp:cNvGraphicFramePr>
+              <a:graphicFrameLocks xmlns:a="http://schemas.openxmlformats.org/drawingml/2006/main" noChangeAspect="1"/>
+            </wp:cNvGraphicFramePr>
+            <a:graphic xmlns:a="http://schemas.openxmlformats.org/drawingml/2006/main">
+              <a:graphicData uri="http://schemas.openxmlformats.org/drawingml/2006/picture">
+                <pic:pic xmlns:pic="http://schemas.openxmlformats.org/drawingml/2006/picture">
+                  <pic:nvPicPr>
+                    <pic:cNvPr id="1129870945" name=""/>
+                    <pic:cNvPicPr/>
+                  </pic:nvPicPr>
+                  <pic:blipFill>
+                    <a:blip r:embed="rId14"/>
+                    <a:stretch>
+                      <a:fillRect/>
+                    </a:stretch>
+                  </pic:blipFill>
+                  <pic:spPr>
+                    <a:xfrm>
+                      <a:off x="0" y="0"/>
+                      <a:ext cx="1040489" cy="2916711"/>
+                    </a:xfrm>
+                    <a:prstGeom prst="rect">
+                      <a:avLst/>
+                    </a:prstGeom>
+                  </pic:spPr>
+                </pic:pic>
+              </a:graphicData>
+            </a:graphic>
+          </wp:inline>
+        </w:drawing>
+      </w:r>
+      <w:r>
+        <w:rPr>
+          <w:noProof/>
+          <w:sz w:val="28"/>
+          <w:szCs w:val="28"/>
+        </w:rPr>
+        <w:drawing>
+          <wp:inline distT="0" distB="0" distL="0" distR="0" wp14:anchorId="52BC1A0E" wp14:editId="56235AD0">
+            <wp:extent cx="1033670" cy="2888440"/>
+            <wp:effectExtent l="0" t="0" r="0" b="7620"/>
+            <wp:docPr id="1936476295" name="Picture 1" descr="Screens screenshot of a video chat&#10;&#10;Description automatically generated"/>
+            <wp:cNvGraphicFramePr>
+              <a:graphicFrameLocks xmlns:a="http://schemas.openxmlformats.org/drawingml/2006/main" noChangeAspect="1"/>
+            </wp:cNvGraphicFramePr>
+            <a:graphic xmlns:a="http://schemas.openxmlformats.org/drawingml/2006/main">
+              <a:graphicData uri="http://schemas.openxmlformats.org/drawingml/2006/picture">
+                <pic:pic xmlns:pic="http://schemas.openxmlformats.org/drawingml/2006/picture">
+                  <pic:nvPicPr>
+                    <pic:cNvPr id="1936476295" name="Picture 1" descr="Screens screenshot of a video chat&#10;&#10;Description automatically generated"/>
+                    <pic:cNvPicPr/>
+                  </pic:nvPicPr>
+                  <pic:blipFill>
+                    <a:blip r:embed="rId15"/>
+                    <a:stretch>
+                      <a:fillRect/>
+                    </a:stretch>
+                  </pic:blipFill>
+                  <pic:spPr>
+                    <a:xfrm>
+                      <a:off x="0" y="0"/>
+                      <a:ext cx="1041091" cy="2909176"/>
+                    </a:xfrm>
+                    <a:prstGeom prst="rect">
+                      <a:avLst/>
+                    </a:prstGeom>
+                  </pic:spPr>
+                </pic:pic>
+              </a:graphicData>
+            </a:graphic>
+          </wp:inline>
+        </w:drawing>
+      </w:r>
+      <w:r>
+        <w:rPr>
+          <w:noProof/>
+          <w:sz w:val="28"/>
+          <w:szCs w:val="28"/>
+        </w:rPr>
+        <w:drawing>
+          <wp:inline distT="0" distB="0" distL="0" distR="0" wp14:anchorId="2F0BA317" wp14:editId="1DBBDE72">
+            <wp:extent cx="1033669" cy="2888436"/>
+            <wp:effectExtent l="0" t="0" r="0" b="7620"/>
+            <wp:docPr id="2111269874" name="Picture 1" descr="Screens screenshot of a chat&#10;&#10;Description automatically generated"/>
+            <wp:cNvGraphicFramePr>
+              <a:graphicFrameLocks xmlns:a="http://schemas.openxmlformats.org/drawingml/2006/main" noChangeAspect="1"/>
+            </wp:cNvGraphicFramePr>
+            <a:graphic xmlns:a="http://schemas.openxmlformats.org/drawingml/2006/main">
+              <a:graphicData uri="http://schemas.openxmlformats.org/drawingml/2006/picture">
+                <pic:pic xmlns:pic="http://schemas.openxmlformats.org/drawingml/2006/picture">
+                  <pic:nvPicPr>
+                    <pic:cNvPr id="2111269874" name="Picture 1" descr="Screens screenshot of a chat&#10;&#10;Description automatically generated"/>
+                    <pic:cNvPicPr/>
+                  </pic:nvPicPr>
+                  <pic:blipFill>
+                    <a:blip r:embed="rId16"/>
+                    <a:stretch>
+                      <a:fillRect/>
+                    </a:stretch>
+                  </pic:blipFill>
+                  <pic:spPr>
+                    <a:xfrm>
+                      <a:off x="0" y="0"/>
+                      <a:ext cx="1054157" cy="2945688"/>
+                    </a:xfrm>
+                    <a:prstGeom prst="rect">
+                      <a:avLst/>
+                    </a:prstGeom>
+                  </pic:spPr>
+                </pic:pic>
+              </a:graphicData>
+            </a:graphic>
+          </wp:inline>
+        </w:drawing>
+      </w:r>
+      <w:r>
+        <w:rPr>
+          <w:noProof/>
+          <w:sz w:val="28"/>
+          <w:szCs w:val="28"/>
+        </w:rPr>
+        <w:drawing>
+          <wp:inline distT="0" distB="0" distL="0" distR="0" wp14:anchorId="10B0DDA5" wp14:editId="165F4D06">
+            <wp:extent cx="1039741" cy="2886323"/>
+            <wp:effectExtent l="0" t="0" r="8255" b="0"/>
+            <wp:docPr id="594642188" name="Picture 1" descr="A screenshot of a phone&#10;&#10;Description automatically generated"/>
+            <wp:cNvGraphicFramePr>
+              <a:graphicFrameLocks xmlns:a="http://schemas.openxmlformats.org/drawingml/2006/main" noChangeAspect="1"/>
+            </wp:cNvGraphicFramePr>
+            <a:graphic xmlns:a="http://schemas.openxmlformats.org/drawingml/2006/main">
+              <a:graphicData uri="http://schemas.openxmlformats.org/drawingml/2006/picture">
+                <pic:pic xmlns:pic="http://schemas.openxmlformats.org/drawingml/2006/picture">
+                  <pic:nvPicPr>
+                    <pic:cNvPr id="594642188" name="Picture 1" descr="A screenshot of a phone&#10;&#10;Description automatically generated"/>
+                    <pic:cNvPicPr/>
+                  </pic:nvPicPr>
+                  <pic:blipFill>
+                    <a:blip r:embed="rId17"/>
+                    <a:stretch>
+                      <a:fillRect/>
+                    </a:stretch>
+                  </pic:blipFill>
+                  <pic:spPr>
+                    <a:xfrm>
+                      <a:off x="0" y="0"/>
+                      <a:ext cx="1063184" cy="2951400"/>
+                    </a:xfrm>
+                    <a:prstGeom prst="rect">
+                      <a:avLst/>
+                    </a:prstGeom>
+                  </pic:spPr>
+                </pic:pic>
+              </a:graphicData>
+            </a:graphic>
+          </wp:inline>
+        </w:drawing>
+      </w:r>
+    </w:p>
+    <w:p>
+      <w:pPr>
+        <w:rPr>
+          <w:noProof/>
+          <w:sz w:val="28"/>
+          <w:szCs w:val="28"/>
+        </w:rPr>
+      </w:pPr>
+      <w:r>
+        <w:rPr>
+          <w:noProof/>
+          <w:sz w:val="28"/>
+          <w:szCs w:val="28"/>
+        </w:rPr>
+        <w:lastRenderedPageBreak/>
+        <w:drawing>
+          <wp:inline distT="0" distB="0" distL="0" distR="0" wp14:anchorId="61FAA02E" wp14:editId="7403403B">
+            <wp:extent cx="1041621" cy="2930877"/>
+            <wp:effectExtent l="0" t="0" r="6350" b="3175"/>
+            <wp:docPr id="908182074" name="Picture 1" descr="A screenshot of a phone&#10;&#10;Description automatically generated"/>
+            <wp:cNvGraphicFramePr>
+              <a:graphicFrameLocks xmlns:a="http://schemas.openxmlformats.org/drawingml/2006/main" noChangeAspect="1"/>
+            </wp:cNvGraphicFramePr>
+            <a:graphic xmlns:a="http://schemas.openxmlformats.org/drawingml/2006/main">
+              <a:graphicData uri="http://schemas.openxmlformats.org/drawingml/2006/picture">
+                <pic:pic xmlns:pic="http://schemas.openxmlformats.org/drawingml/2006/picture">
+                  <pic:nvPicPr>
+                    <pic:cNvPr id="908182074" name="Picture 1" descr="A screenshot of a phone&#10;&#10;Description automatically generated"/>
+                    <pic:cNvPicPr/>
+                  </pic:nvPicPr>
+                  <pic:blipFill>
+                    <a:blip r:embed="rId18"/>
+                    <a:stretch>
+                      <a:fillRect/>
+                    </a:stretch>
+                  </pic:blipFill>
+                  <pic:spPr>
+                    <a:xfrm>
+                      <a:off x="0" y="0"/>
+                      <a:ext cx="1056129" cy="2971699"/>
+                    </a:xfrm>
+                    <a:prstGeom prst="rect">
+                      <a:avLst/>
+                    </a:prstGeom>
+                  </pic:spPr>
+                </pic:pic>
+              </a:graphicData>
+            </a:graphic>
+          </wp:inline>
+        </w:drawing>
+      </w:r>
+      <w:r>
+        <w:rPr>
+          <w:noProof/>
+          <w:sz w:val="28"/>
+          <w:szCs w:val="28"/>
+        </w:rPr>
+        <w:drawing>
+          <wp:inline distT="0" distB="0" distL="0" distR="0" wp14:anchorId="393459CC" wp14:editId="7D3FBD2D">
+            <wp:extent cx="2138069" cy="2941983"/>
+            <wp:effectExtent l="0" t="0" r="0" b="0"/>
+            <wp:docPr id="1339637442" name="Picture 1"/>
+            <wp:cNvGraphicFramePr>
+              <a:graphicFrameLocks xmlns:a="http://schemas.openxmlformats.org/drawingml/2006/main" noChangeAspect="1"/>
+            </wp:cNvGraphicFramePr>
+            <a:graphic xmlns:a="http://schemas.openxmlformats.org/drawingml/2006/main">
+              <a:graphicData uri="http://schemas.openxmlformats.org/drawingml/2006/picture">
+                <pic:pic xmlns:pic="http://schemas.openxmlformats.org/drawingml/2006/picture">
+                  <pic:nvPicPr>
+                    <pic:cNvPr id="1339637442" name=""/>
+                    <pic:cNvPicPr/>
+                  </pic:nvPicPr>
+                  <pic:blipFill>
+                    <a:blip r:embed="rId19"/>
+                    <a:stretch>
+                      <a:fillRect/>
+                    </a:stretch>
+                  </pic:blipFill>
+                  <pic:spPr>
+                    <a:xfrm>
+                      <a:off x="0" y="0"/>
+                      <a:ext cx="2147299" cy="2954684"/>
+                    </a:xfrm>
+                    <a:prstGeom prst="rect">
+                      <a:avLst/>
+                    </a:prstGeom>
+                  </pic:spPr>
+                </pic:pic>
+              </a:graphicData>
+            </a:graphic>
+          </wp:inline>
+        </w:drawing>
+      </w:r>
+      <w:r>
+        <w:rPr>
+          <w:noProof/>
+          <w:sz w:val="28"/>
+          <w:szCs w:val="28"/>
+        </w:rPr>
+        <w:drawing>
+          <wp:inline distT="0" distB="0" distL="0" distR="0" wp14:anchorId="10DAFBC6" wp14:editId="65614FE8">
+            <wp:extent cx="1057202" cy="2949934"/>
+            <wp:effectExtent l="0" t="0" r="0" b="3175"/>
+            <wp:docPr id="536084179" name="Picture 1" descr="A screenshot of a phone&#10;&#10;Description automatically generated"/>
+            <wp:cNvGraphicFramePr>
+              <a:graphicFrameLocks xmlns:a="http://schemas.openxmlformats.org/drawingml/2006/main" noChangeAspect="1"/>
+            </wp:cNvGraphicFramePr>
+            <a:graphic xmlns:a="http://schemas.openxmlformats.org/drawingml/2006/main">
+              <a:graphicData uri="http://schemas.openxmlformats.org/drawingml/2006/picture">
+                <pic:pic xmlns:pic="http://schemas.openxmlformats.org/drawingml/2006/picture">
+                  <pic:nvPicPr>
+                    <pic:cNvPr id="536084179" name="Picture 1" descr="A screenshot of a phone&#10;&#10;Description automatically generated"/>
+                    <pic:cNvPicPr/>
+                  </pic:nvPicPr>
+                  <pic:blipFill>
+                    <a:blip r:embed="rId20"/>
+                    <a:stretch>
+                      <a:fillRect/>
+                    </a:stretch>
+                  </pic:blipFill>
+                  <pic:spPr>
+                    <a:xfrm>
+                      <a:off x="0" y="0"/>
+                      <a:ext cx="1064303" cy="2969747"/>
+                    </a:xfrm>
+                    <a:prstGeom prst="rect">
+                      <a:avLst/>
+                    </a:prstGeom>
+                  </pic:spPr>
+                </pic:pic>
+              </a:graphicData>
+            </a:graphic>
+          </wp:inline>
+        </w:drawing>
+      </w:r>
+      <w:r>
+        <w:rPr>
+          <w:noProof/>
+          <w:sz w:val="28"/>
+          <w:szCs w:val="28"/>
+        </w:rPr>
+        <w:drawing>
+          <wp:inline distT="0" distB="0" distL="0" distR="0" wp14:anchorId="77D0BDD4" wp14:editId="3AAF2DDB">
+            <wp:extent cx="1073426" cy="2959405"/>
+            <wp:effectExtent l="0" t="0" r="0" b="0"/>
+            <wp:docPr id="1771439918" name="Picture 1" descr="A screenshot of a phone&#10;&#10;Description automatically generated"/>
+            <wp:cNvGraphicFramePr>
+              <a:graphicFrameLocks xmlns:a="http://schemas.openxmlformats.org/drawingml/2006/main" noChangeAspect="1"/>
+            </wp:cNvGraphicFramePr>
+            <a:graphic xmlns:a="http://schemas.openxmlformats.org/drawingml/2006/main">
+              <a:graphicData uri="http://schemas.openxmlformats.org/drawingml/2006/picture">
+                <pic:pic xmlns:pic="http://schemas.openxmlformats.org/drawingml/2006/picture">
+                  <pic:nvPicPr>
+                    <pic:cNvPr id="1771439918" name="Picture 1" descr="A screenshot of a phone&#10;&#10;Description automatically generated"/>
+                    <pic:cNvPicPr/>
+                  </pic:nvPicPr>
+                  <pic:blipFill>
+                    <a:blip r:embed="rId21"/>
+                    <a:stretch>
+                      <a:fillRect/>
+                    </a:stretch>
+                  </pic:blipFill>
+                  <pic:spPr>
+                    <a:xfrm>
+                      <a:off x="0" y="0"/>
+                      <a:ext cx="1087586" cy="2998443"/>
+                    </a:xfrm>
+                    <a:prstGeom prst="rect">
+                      <a:avLst/>
+                    </a:prstGeom>
+                  </pic:spPr>
+                </pic:pic>
+              </a:graphicData>
+            </a:graphic>
+          </wp:inline>
+        </w:drawing>
+      </w:r>
+      <w:r>
+        <w:rPr>
+          <w:noProof/>
+          <w:sz w:val="28"/>
+          <w:szCs w:val="28"/>
+        </w:rPr>
+        <w:drawing>
+          <wp:inline distT="0" distB="0" distL="0" distR="0" wp14:anchorId="285CC9CA" wp14:editId="3DCDF4A2">
+            <wp:extent cx="1041620" cy="2859266"/>
+            <wp:effectExtent l="0" t="0" r="6350" b="0"/>
+            <wp:docPr id="1647150836" name="Picture 1" descr="Screens screenshot of a computer&#10;&#10;Description automatically generated"/>
+            <wp:cNvGraphicFramePr>
+              <a:graphicFrameLocks xmlns:a="http://schemas.openxmlformats.org/drawingml/2006/main" noChangeAspect="1"/>
+            </wp:cNvGraphicFramePr>
+            <a:graphic xmlns:a="http://schemas.openxmlformats.org/drawingml/2006/main">
+              <a:graphicData uri="http://schemas.openxmlformats.org/drawingml/2006/picture">
+                <pic:pic xmlns:pic="http://schemas.openxmlformats.org/drawingml/2006/picture">
+                  <pic:nvPicPr>
+                    <pic:cNvPr id="1647150836" name="Picture 1" descr="Screens screenshot of a computer&#10;&#10;Description automatically generated"/>
+                    <pic:cNvPicPr/>
+                  </pic:nvPicPr>
+                  <pic:blipFill>
+                    <a:blip r:embed="rId22"/>
+                    <a:stretch>
+                      <a:fillRect/>
+                    </a:stretch>
+                  </pic:blipFill>
+                  <pic:spPr>
+                    <a:xfrm>
+                      <a:off x="0" y="0"/>
+                      <a:ext cx="1062812" cy="2917440"/>
+                    </a:xfrm>
+                    <a:prstGeom prst="rect">
+                      <a:avLst/>
+                    </a:prstGeom>
+                  </pic:spPr>
+                </pic:pic>
+              </a:graphicData>
+            </a:graphic>
+          </wp:inline>
+        </w:drawing>
+      </w:r>
+      <w:r>
+        <w:rPr>
+          <w:noProof/>
+          <w:sz w:val="28"/>
+          <w:szCs w:val="28"/>
+        </w:rPr>
+        <w:drawing>
+          <wp:inline distT="0" distB="0" distL="0" distR="0" wp14:anchorId="3BDB6043" wp14:editId="00865F6D">
+            <wp:extent cx="2070763" cy="2854518"/>
+            <wp:effectExtent l="0" t="0" r="5715" b="3175"/>
+            <wp:docPr id="1802786300" name="Picture 1" descr="A screenshot of a page&#10;&#10;Description automatically generated"/>
+            <wp:cNvGraphicFramePr>
+              <a:graphicFrameLocks xmlns:a="http://schemas.openxmlformats.org/drawingml/2006/main" noChangeAspect="1"/>
+            </wp:cNvGraphicFramePr>
+            <a:graphic xmlns:a="http://schemas.openxmlformats.org/drawingml/2006/main">
+              <a:graphicData uri="http://schemas.openxmlformats.org/drawingml/2006/picture">
+                <pic:pic xmlns:pic="http://schemas.openxmlformats.org/drawingml/2006/picture">
+                  <pic:nvPicPr>
+                    <pic:cNvPr id="1802786300" name="Picture 1" descr="A screenshot of a page&#10;&#10;Description automatically generated"/>
+                    <pic:cNvPicPr/>
+                  </pic:nvPicPr>
+                  <pic:blipFill>
+                    <a:blip r:embed="rId23"/>
+                    <a:stretch>
+                      <a:fillRect/>
+                    </a:stretch>
+                  </pic:blipFill>
+                  <pic:spPr>
+                    <a:xfrm>
+                      <a:off x="0" y="0"/>
+                      <a:ext cx="2079790" cy="2866962"/>
+                    </a:xfrm>
+                    <a:prstGeom prst="rect">
+                      <a:avLst/>
+                    </a:prstGeom>
+                  </pic:spPr>
+                </pic:pic>
+              </a:graphicData>
+            </a:graphic>
+          </wp:inline>
+        </w:drawing>
+      </w:r>
     </w:p>
     <w:sectPr>
       <w:pgSz w:w="12240" w:h="15840"/>

</xml_diff>